<commit_message>
modified:   .Rhistory 	new file:   R/population change.R 	modified:   data/LABEL THE DATASETS.docx 	new file:   data/population_over_50.csv 	new file:   output/osteoporosis_population_2018_2022.png
</commit_message>
<xml_diff>
--- a/data/LABEL THE DATASETS.docx
+++ b/data/LABEL THE DATASETS.docx
@@ -42,8 +42,8 @@
         <w:tblLook w:val="04A0" w:firstRow="1" w:lastRow="0" w:firstColumn="1" w:lastColumn="0" w:noHBand="0" w:noVBand="1"/>
       </w:tblPr>
       <w:tblGrid>
-        <w:gridCol w:w="2312"/>
-        <w:gridCol w:w="6704"/>
+        <w:gridCol w:w="1363"/>
+        <w:gridCol w:w="7653"/>
       </w:tblGrid>
       <w:tr>
         <w:tc>
@@ -114,6 +114,7 @@
             </w:pPr>
             <w:r>
               <w:rPr>
+                <w:noProof/>
                 <w:lang w:val="en-US"/>
               </w:rPr>
               <w:drawing>
@@ -181,6 +182,7 @@
             </w:pPr>
             <w:r>
               <w:rPr>
+                <w:noProof/>
                 <w:lang w:val="en-US"/>
               </w:rPr>
               <w:drawing>
@@ -253,6 +255,7 @@
             </w:pPr>
             <w:r>
               <w:rPr>
+                <w:noProof/>
                 <w:lang w:val="en-US"/>
               </w:rPr>
               <w:drawing>
@@ -332,6 +335,7 @@
             </w:pPr>
             <w:r>
               <w:rPr>
+                <w:noProof/>
                 <w:lang w:val="en-US"/>
               </w:rPr>
               <w:drawing>
@@ -404,6 +408,7 @@
             </w:pPr>
             <w:r>
               <w:rPr>
+                <w:noProof/>
                 <w:lang w:val="en-US"/>
               </w:rPr>
               <w:drawing>
@@ -476,6 +481,7 @@
             </w:pPr>
             <w:r>
               <w:rPr>
+                <w:noProof/>
                 <w:lang w:val="en-US"/>
               </w:rPr>
               <w:drawing>
@@ -528,12 +534,121 @@
                 <w:lang w:val="en-US"/>
               </w:rPr>
             </w:pPr>
+            <w:r>
+              <w:rPr>
+                <w:lang w:val="en-US"/>
+              </w:rPr>
+              <w:t>population_over_50.csv</w:t>
+            </w:r>
           </w:p>
         </w:tc>
         <w:tc>
           <w:tcPr>
             <w:tcW w:w="7036" w:type="dxa"/>
           </w:tcPr>
+          <w:p>
+            <w:pPr>
+              <w:rPr>
+                <w:lang w:val="en-US"/>
+              </w:rPr>
+            </w:pPr>
+            <w:r>
+              <w:rPr>
+                <w:lang w:val="en-US"/>
+              </w:rPr>
+              <w:t xml:space="preserve">Extracted from </w:t>
+            </w:r>
+            <w:hyperlink r:id="rId10" w:history="1">
+              <w:r>
+                <w:rPr>
+                  <w:rStyle w:val="Hyperlink"/>
+                  <w:lang w:val="en-US"/>
+                </w:rPr>
+                <w:t>https://www.ons.gov.uk/peoplepopulationandcommunity/populationandmigration/populationestimates/datasets/analysisofpopulationestimatestoolforuk</w:t>
+              </w:r>
+            </w:hyperlink>
+            <w:r>
+              <w:rPr>
+                <w:lang w:val="en-US"/>
+              </w:rPr>
+              <w:br/>
+              <w:t xml:space="preserve">mainly extracting the </w:t>
+            </w:r>
+            <w:proofErr w:type="spellStart"/>
+            <w:r>
+              <w:rPr>
+                <w:lang w:val="en-US"/>
+              </w:rPr>
+              <w:t>the</w:t>
+            </w:r>
+            <w:proofErr w:type="spellEnd"/>
+            <w:r>
+              <w:rPr>
+                <w:lang w:val="en-US"/>
+              </w:rPr>
+              <w:t xml:space="preserve"> amount of ppl over 50 for both sexes </w:t>
+            </w:r>
+          </w:p>
+        </w:tc>
+      </w:tr>
+      <w:tr>
+        <w:tc>
+          <w:tcPr>
+            <w:tcW w:w="1980" w:type="dxa"/>
+          </w:tcPr>
+          <w:p>
+            <w:pPr>
+              <w:rPr>
+                <w:lang w:val="en-US"/>
+              </w:rPr>
+            </w:pPr>
+            <w:r>
+              <w:rPr>
+                <w:lang w:val="en-US"/>
+              </w:rPr>
+              <w:t>pop2.csv</w:t>
+            </w:r>
+          </w:p>
+        </w:tc>
+        <w:tc>
+          <w:tcPr>
+            <w:tcW w:w="7036" w:type="dxa"/>
+          </w:tcPr>
+          <w:p>
+            <w:pPr>
+              <w:rPr>
+                <w:lang w:val="en-US"/>
+              </w:rPr>
+            </w:pPr>
+            <w:r>
+              <w:rPr>
+                <w:lang w:val="en-US"/>
+              </w:rPr>
+              <w:t xml:space="preserve">Extracted from </w:t>
+            </w:r>
+            <w:hyperlink r:id="rId11" w:history="1">
+              <w:r>
+                <w:rPr>
+                  <w:rStyle w:val="Hyperlink"/>
+                  <w:lang w:val="en-US"/>
+                </w:rPr>
+                <w:t>https://www.ons.gov.uk/peoplepopulationandcommunity/populationandmigration/populationestimates/datasets/analysisofpopulationestimatestoolforuk</w:t>
+              </w:r>
+            </w:hyperlink>
+          </w:p>
+          <w:p>
+            <w:pPr>
+              <w:rPr>
+                <w:lang w:val="en-US"/>
+              </w:rPr>
+            </w:pPr>
+            <w:r>
+              <w:rPr>
+                <w:lang w:val="en-US"/>
+              </w:rPr>
+              <w:t xml:space="preserve">The raw data for each age in 2022 in England </w:t>
+            </w:r>
+          </w:p>
           <w:p>
             <w:pPr>
               <w:rPr>
@@ -1163,6 +1278,7 @@
   <w:style w:type="character" w:default="1" w:styleId="DefaultParagraphFont">
     <w:name w:val="Default Paragraph Font"/>
     <w:uiPriority w:val="1"/>
+    <w:semiHidden/>
     <w:unhideWhenUsed/>
   </w:style>
   <w:style w:type="table" w:default="1" w:styleId="TableNormal">
@@ -1600,6 +1716,29 @@
         <w:insideV w:val="single" w:sz="4" w:space="0" w:color="auto"/>
       </w:tblBorders>
     </w:tblPr>
+  </w:style>
+  <w:style w:type="character" w:styleId="Hyperlink">
+    <w:name w:val="Hyperlink"/>
+    <w:basedOn w:val="DefaultParagraphFont"/>
+    <w:uiPriority w:val="99"/>
+    <w:unhideWhenUsed/>
+    <w:rsid w:val="00D17E05"/>
+    <w:rPr>
+      <w:color w:val="467886" w:themeColor="hyperlink"/>
+      <w:u w:val="single"/>
+    </w:rPr>
+  </w:style>
+  <w:style w:type="character" w:styleId="UnresolvedMention">
+    <w:name w:val="Unresolved Mention"/>
+    <w:basedOn w:val="DefaultParagraphFont"/>
+    <w:uiPriority w:val="99"/>
+    <w:semiHidden/>
+    <w:unhideWhenUsed/>
+    <w:rsid w:val="00D17E05"/>
+    <w:rPr>
+      <w:color w:val="605E5C"/>
+      <w:shd w:val="clear" w:color="auto" w:fill="E1DFDD"/>
+    </w:rPr>
   </w:style>
 </w:styles>
 </file>

</xml_diff>

<commit_message>
new file:   R/Q3.R 	modified:   data/LABEL THE DATASETS.docx 	new file:   data/enppvsumpop20.xls 	new file:   data/female_populaiton_predict.csv 	new file:   data/male_population_predict.csv 	new file:   output/predicted_osteoporosis.png
</commit_message>
<xml_diff>
--- a/data/LABEL THE DATASETS.docx
+++ b/data/LABEL THE DATASETS.docx
@@ -42,8 +42,8 @@
         <w:tblLook w:val="04A0" w:firstRow="1" w:lastRow="0" w:firstColumn="1" w:lastColumn="0" w:noHBand="0" w:noVBand="1"/>
       </w:tblPr>
       <w:tblGrid>
-        <w:gridCol w:w="1363"/>
-        <w:gridCol w:w="7653"/>
+        <w:gridCol w:w="1654"/>
+        <w:gridCol w:w="7362"/>
       </w:tblGrid>
       <w:tr>
         <w:tc>
@@ -572,21 +572,7 @@
                 <w:lang w:val="en-US"/>
               </w:rPr>
               <w:br/>
-              <w:t xml:space="preserve">mainly extracting the </w:t>
-            </w:r>
-            <w:proofErr w:type="spellStart"/>
-            <w:r>
-              <w:rPr>
-                <w:lang w:val="en-US"/>
-              </w:rPr>
-              <w:t>the</w:t>
-            </w:r>
-            <w:proofErr w:type="spellEnd"/>
-            <w:r>
-              <w:rPr>
-                <w:lang w:val="en-US"/>
-              </w:rPr>
-              <w:t xml:space="preserve"> amount of ppl over 50 for both sexes </w:t>
+              <w:t xml:space="preserve">mainly extracting the the amount of ppl over 50 for both sexes </w:t>
             </w:r>
           </w:p>
         </w:tc>
@@ -655,6 +641,83 @@
                 <w:lang w:val="en-US"/>
               </w:rPr>
             </w:pPr>
+          </w:p>
+        </w:tc>
+      </w:tr>
+      <w:tr>
+        <w:tc>
+          <w:tcPr>
+            <w:tcW w:w="1980" w:type="dxa"/>
+          </w:tcPr>
+          <w:p>
+            <w:pPr>
+              <w:rPr>
+                <w:lang w:val="en-US"/>
+              </w:rPr>
+            </w:pPr>
+            <w:r>
+              <w:rPr>
+                <w:lang w:val="en-US"/>
+              </w:rPr>
+              <w:t>male_population_predict.csv</w:t>
+            </w:r>
+            <w:r>
+              <w:rPr>
+                <w:lang w:val="en-US"/>
+              </w:rPr>
+              <w:t xml:space="preserve"> and female</w:t>
+            </w:r>
+            <w:r>
+              <w:rPr>
+                <w:lang w:val="en-US"/>
+              </w:rPr>
+              <w:t>_population_predict.csv</w:t>
+            </w:r>
+          </w:p>
+        </w:tc>
+        <w:tc>
+          <w:tcPr>
+            <w:tcW w:w="7036" w:type="dxa"/>
+          </w:tcPr>
+          <w:p>
+            <w:pPr>
+              <w:rPr>
+                <w:lang w:val="en-US"/>
+              </w:rPr>
+            </w:pPr>
+            <w:r>
+              <w:rPr>
+                <w:lang w:val="en-US"/>
+              </w:rPr>
+              <w:t xml:space="preserve">From </w:t>
+            </w:r>
+            <w:r>
+              <w:rPr>
+                <w:lang w:val="en-US"/>
+              </w:rPr>
+              <w:t>enppvsumpop20.xls</w:t>
+            </w:r>
+            <w:r>
+              <w:rPr>
+                <w:lang w:val="en-US"/>
+              </w:rPr>
+              <w:t xml:space="preserve"> form </w:t>
+            </w:r>
+            <w:hyperlink r:id="rId12" w:history="1">
+              <w:r>
+                <w:rPr>
+                  <w:rStyle w:val="Hyperlink"/>
+                  <w:lang w:val="en-US"/>
+                </w:rPr>
+                <w:t>https://www.ons.gov.uk/peoplepopulationandcommunity/populationandmigration/populationestimates/datasets/analysisofpopulationestimatestoolforuk</w:t>
+              </w:r>
+            </w:hyperlink>
+            <w:r>
+              <w:rPr>
+                <w:lang w:val="en-US"/>
+              </w:rPr>
+              <w:t xml:space="preserve"> (ie office of national statistics )</w:t>
+            </w:r>
           </w:p>
         </w:tc>
       </w:tr>

</xml_diff>